<commit_message>
script for a doklad
</commit_message>
<xml_diff>
--- a/Doklad.docx
+++ b/Doklad.docx
@@ -15,83 +15,137 @@
         <w:rPr>
           <w:lang w:val="en-US"/>
         </w:rPr>
-        <w:t>F/.df,mgsdmfrglkdmafgklm;sealkrfmg;alekmg;lekartm;glkmrg;lkemgrl;kg;m</w:t>
-      </w:r>
-    </w:p>
-    <w:p>
-      <w:pPr>
-        <w:pStyle w:val="Style19"/>
-        <w:bidi w:val="0"/>
-        <w:jc w:val="left"/>
-        <w:rPr>
-          <w:lang w:val="en-US"/>
-        </w:rPr>
-      </w:pPr>
-      <w:r>
-        <w:rPr>
-          <w:lang w:val="en-US"/>
-        </w:rPr>
-      </w:r>
-    </w:p>
-    <w:p>
-      <w:pPr>
-        <w:pStyle w:val="Style19"/>
-        <w:bidi w:val="0"/>
-        <w:jc w:val="left"/>
-        <w:rPr>
-          <w:lang w:val="en-US"/>
-        </w:rPr>
-      </w:pPr>
-      <w:r>
-        <w:rPr>
-          <w:lang w:val="en-US"/>
-        </w:rPr>
-      </w:r>
-    </w:p>
-    <w:p>
-      <w:pPr>
-        <w:pStyle w:val="Style19"/>
-        <w:bidi w:val="0"/>
-        <w:jc w:val="left"/>
-        <w:rPr>
-          <w:lang w:val="en-US"/>
-        </w:rPr>
-      </w:pPr>
-      <w:r>
-        <w:rPr>
-          <w:lang w:val="en-US"/>
-        </w:rPr>
-      </w:r>
-    </w:p>
-    <w:p>
-      <w:pPr>
-        <w:pStyle w:val="Style19"/>
-        <w:bidi w:val="0"/>
-        <w:jc w:val="left"/>
-        <w:rPr>
-          <w:lang w:val="en-US"/>
-        </w:rPr>
-      </w:pPr>
-      <w:r>
-        <w:rPr>
-          <w:lang w:val="en-US"/>
-        </w:rPr>
-      </w:r>
-    </w:p>
-    <w:p>
-      <w:pPr>
-        <w:pStyle w:val="Style19"/>
-        <w:bidi w:val="0"/>
-        <w:jc w:val="left"/>
-        <w:rPr>
-          <w:lang w:val="ru-RU"/>
-        </w:rPr>
-      </w:pPr>
-      <w:r>
-        <w:rPr>
-          <w:lang w:val="ru-RU"/>
-        </w:rPr>
-        <w:t>ВСЕ кандидаты ПИДАРЫ</w:t>
+        <w:t xml:space="preserve">1) </w:t>
+      </w:r>
+      <w:r>
+        <w:rPr>
+          <w:lang w:val="ru-RU"/>
+        </w:rPr>
+        <w:t>Введение — необходимо заинтересовать слушателей в том какие проблемы решает гит</w:t>
+      </w:r>
+    </w:p>
+    <w:p>
+      <w:pPr>
+        <w:pStyle w:val="Style19"/>
+        <w:bidi w:val="0"/>
+        <w:jc w:val="left"/>
+        <w:rPr>
+          <w:lang w:val="ru-RU"/>
+        </w:rPr>
+      </w:pPr>
+      <w:r>
+        <w:rPr>
+          <w:lang w:val="en-US"/>
+        </w:rPr>
+      </w:r>
+    </w:p>
+    <w:p>
+      <w:pPr>
+        <w:pStyle w:val="Style19"/>
+        <w:bidi w:val="0"/>
+        <w:jc w:val="left"/>
+        <w:rPr>
+          <w:lang w:val="en-US"/>
+        </w:rPr>
+      </w:pPr>
+      <w:r>
+        <w:rPr>
+          <w:lang w:val="ru-RU"/>
+        </w:rPr>
+        <w:t>2) рассказать что такое гит и как он решает проблемы</w:t>
+      </w:r>
+    </w:p>
+    <w:p>
+      <w:pPr>
+        <w:pStyle w:val="Style19"/>
+        <w:bidi w:val="0"/>
+        <w:jc w:val="left"/>
+        <w:rPr>
+          <w:lang w:val="ru-RU"/>
+        </w:rPr>
+      </w:pPr>
+      <w:r>
+        <w:rPr>
+          <w:lang w:val="en-US"/>
+        </w:rPr>
+      </w:r>
+    </w:p>
+    <w:p>
+      <w:pPr>
+        <w:pStyle w:val="Style19"/>
+        <w:bidi w:val="0"/>
+        <w:jc w:val="left"/>
+        <w:rPr>
+          <w:lang w:val="en-US"/>
+        </w:rPr>
+      </w:pPr>
+      <w:r>
+        <w:rPr>
+          <w:lang w:val="ru-RU"/>
+        </w:rPr>
+        <w:t>3) показать реальный пример</w:t>
+      </w:r>
+    </w:p>
+    <w:p>
+      <w:pPr>
+        <w:pStyle w:val="Style19"/>
+        <w:bidi w:val="0"/>
+        <w:jc w:val="left"/>
+        <w:rPr>
+          <w:lang w:val="ru-RU"/>
+        </w:rPr>
+      </w:pPr>
+      <w:r>
+        <w:rPr>
+          <w:lang w:val="en-US"/>
+        </w:rPr>
+      </w:r>
+    </w:p>
+    <w:p>
+      <w:pPr>
+        <w:pStyle w:val="Style19"/>
+        <w:bidi w:val="0"/>
+        <w:jc w:val="left"/>
+        <w:rPr>
+          <w:lang w:val="en-US"/>
+        </w:rPr>
+      </w:pPr>
+      <w:r>
+        <w:rPr>
+          <w:lang w:val="ru-RU"/>
+        </w:rPr>
+        <w:t>4) что необходимо для того чтобы пользоваться</w:t>
+      </w:r>
+    </w:p>
+    <w:p>
+      <w:pPr>
+        <w:pStyle w:val="Style19"/>
+        <w:bidi w:val="0"/>
+        <w:jc w:val="left"/>
+        <w:rPr>
+          <w:lang w:val="ru-RU"/>
+        </w:rPr>
+      </w:pPr>
+      <w:r>
+        <w:rPr>
+          <w:lang w:val="en-US"/>
+        </w:rPr>
+      </w:r>
+    </w:p>
+    <w:p>
+      <w:pPr>
+        <w:pStyle w:val="Style19"/>
+        <w:bidi w:val="0"/>
+        <w:jc w:val="left"/>
+        <w:rPr>
+          <w:lang w:val="en-US"/>
+        </w:rPr>
+      </w:pPr>
+      <w:r>
+        <w:rPr>
+          <w:lang w:val="ru-RU"/>
+        </w:rPr>
+        <w:t>5) минусы</w:t>
       </w:r>
     </w:p>
     <w:sectPr>

</xml_diff>